<commit_message>
added convolutional neural net description
</commit_message>
<xml_diff>
--- a/Thesis-Paper/thesis-paper.docx
+++ b/Thesis-Paper/thesis-paper.docx
@@ -449,7 +449,7 @@
           <w:szCs w:val="20"/>
           <w:shd w:val="clear" w:color="auto" w:fill="FFFFFF"/>
         </w:rPr>
-        <w:t>machine learning algorithms allows for solving classic problems such as image classification, detection, and  recognition</w:t>
+        <w:t xml:space="preserve">machine learning algorithms allows for solving classic problems such as image classification, detection, </w:t>
       </w:r>
       <w:r>
         <w:rPr>
@@ -459,7 +459,7 @@
           <w:szCs w:val="20"/>
           <w:shd w:val="clear" w:color="auto" w:fill="FFFFFF"/>
         </w:rPr>
-        <w:t>.</w:t>
+        <w:t>and recognition</w:t>
       </w:r>
       <w:r>
         <w:rPr>
@@ -469,7 +469,7 @@
           <w:szCs w:val="20"/>
           <w:shd w:val="clear" w:color="auto" w:fill="FFFFFF"/>
         </w:rPr>
-        <w:t xml:space="preserve"> Utilizing the ability of Deep Learning algorithms, the construction of Deep Neural Networks is possible, which will allow learning of powerful features from huge amounts of data by </w:t>
+        <w:t>.</w:t>
       </w:r>
       <w:r>
         <w:rPr>
@@ -479,7 +479,7 @@
           <w:szCs w:val="20"/>
           <w:shd w:val="clear" w:color="auto" w:fill="FFFFFF"/>
         </w:rPr>
-        <w:t>extracting features of the data layer by layer</w:t>
+        <w:t xml:space="preserve"> Utilizing the ability of Deep Learning algorithms, the construction of Deep Neural Networks is possible, which will allow learning of powerful features from huge amounts of data by </w:t>
       </w:r>
       <w:r>
         <w:rPr>
@@ -489,7 +489,7 @@
           <w:szCs w:val="20"/>
           <w:shd w:val="clear" w:color="auto" w:fill="FFFFFF"/>
         </w:rPr>
-        <w:t>.</w:t>
+        <w:t>extracting features of the data layer by layer</w:t>
       </w:r>
       <w:r>
         <w:rPr>
@@ -499,7 +499,7 @@
           <w:szCs w:val="20"/>
           <w:shd w:val="clear" w:color="auto" w:fill="FFFFFF"/>
         </w:rPr>
-        <w:t xml:space="preserve"> The goal of this research is to propose and develop different solutions using Convolutional</w:t>
+        <w:t>.</w:t>
       </w:r>
       <w:r>
         <w:rPr>
@@ -509,7 +509,7 @@
           <w:szCs w:val="20"/>
           <w:shd w:val="clear" w:color="auto" w:fill="FFFFFF"/>
         </w:rPr>
-        <w:t xml:space="preserve"> </w:t>
+        <w:t xml:space="preserve"> The goal of this research is to propose and develop different solutions using Convolutional</w:t>
       </w:r>
       <w:r>
         <w:rPr>
@@ -519,7 +519,7 @@
           <w:szCs w:val="20"/>
           <w:shd w:val="clear" w:color="auto" w:fill="FFFFFF"/>
         </w:rPr>
-        <w:t>Neural Networks</w:t>
+        <w:t xml:space="preserve"> </w:t>
       </w:r>
       <w:r>
         <w:rPr>
@@ -529,23 +529,7 @@
           <w:szCs w:val="20"/>
           <w:shd w:val="clear" w:color="auto" w:fill="FFFFFF"/>
         </w:rPr>
-        <w:t xml:space="preserve">, by experimenting with different training approaches including </w:t>
-      </w:r>
-      <w:r>
-        <w:rPr>
-          <w:rFonts w:ascii="Times New Roman" w:hAnsi="Times New Roman" w:cs="Times New Roman"/>
-          <w:sz w:val="20"/>
-          <w:szCs w:val="20"/>
-        </w:rPr>
-        <w:t>batch training, gradient and stochastic gradient descent methods and different activation and loss functions, augmentation, pooling and dropout</w:t>
-      </w:r>
-      <w:r>
-        <w:rPr>
-          <w:rFonts w:ascii="Times New Roman" w:hAnsi="Times New Roman" w:cs="Times New Roman"/>
-          <w:sz w:val="20"/>
-          <w:szCs w:val="20"/>
-        </w:rPr>
-        <w:t xml:space="preserve">. </w:t>
+        <w:t>Neural Networks</w:t>
       </w:r>
       <w:r>
         <w:rPr>
@@ -555,7 +539,23 @@
           <w:szCs w:val="20"/>
           <w:shd w:val="clear" w:color="auto" w:fill="FFFFFF"/>
         </w:rPr>
-        <w:t xml:space="preserve">Experiments done within this paper use the Flowers data set from Kaggle,  </w:t>
+        <w:t xml:space="preserve">, by experimenting with different training approaches including </w:t>
+      </w:r>
+      <w:r>
+        <w:rPr>
+          <w:rFonts w:ascii="Times New Roman" w:hAnsi="Times New Roman" w:cs="Times New Roman"/>
+          <w:sz w:val="20"/>
+          <w:szCs w:val="20"/>
+        </w:rPr>
+        <w:t>batch training, gradient and stochastic gradient descent methods and different activation and loss functions, augmentation, pooling and dropout</w:t>
+      </w:r>
+      <w:r>
+        <w:rPr>
+          <w:rFonts w:ascii="Times New Roman" w:hAnsi="Times New Roman" w:cs="Times New Roman"/>
+          <w:sz w:val="20"/>
+          <w:szCs w:val="20"/>
+        </w:rPr>
+        <w:t xml:space="preserve">. </w:t>
       </w:r>
       <w:r>
         <w:rPr>
@@ -565,7 +565,27 @@
           <w:szCs w:val="20"/>
           <w:shd w:val="clear" w:color="auto" w:fill="FFFFFF"/>
         </w:rPr>
-        <w:t xml:space="preserve">which are </w:t>
+        <w:t xml:space="preserve">Experiments done within this paper use the Flowers data set from </w:t>
+      </w:r>
+      <w:r>
+        <w:rPr>
+          <w:rFonts w:ascii="Times New Roman" w:hAnsi="Times New Roman" w:cs="Times New Roman"/>
+          <w:color w:val="111111"/>
+          <w:sz w:val="20"/>
+          <w:szCs w:val="20"/>
+          <w:shd w:val="clear" w:color="auto" w:fill="FFFFFF"/>
+        </w:rPr>
+        <w:t>Kaggle, which</w:t>
+      </w:r>
+      <w:r>
+        <w:rPr>
+          <w:rFonts w:ascii="Times New Roman" w:hAnsi="Times New Roman" w:cs="Times New Roman"/>
+          <w:color w:val="111111"/>
+          <w:sz w:val="20"/>
+          <w:szCs w:val="20"/>
+          <w:shd w:val="clear" w:color="auto" w:fill="FFFFFF"/>
+        </w:rPr>
+        <w:t xml:space="preserve"> are </w:t>
       </w:r>
       <w:r>
         <w:rPr>
@@ -715,7 +735,7 @@
           <w:sz w:val="20"/>
           <w:szCs w:val="20"/>
         </w:rPr>
-        <w:t xml:space="preserve"> CNN, </w:t>
+        <w:t xml:space="preserve"> </w:t>
       </w:r>
       <w:r>
         <w:rPr>
@@ -725,7 +745,7 @@
           <w:sz w:val="20"/>
           <w:szCs w:val="20"/>
         </w:rPr>
-        <w:t xml:space="preserve"> gradient</w:t>
+        <w:t xml:space="preserve">CNN, </w:t>
       </w:r>
       <w:r>
         <w:rPr>
@@ -735,7 +755,17 @@
           <w:sz w:val="20"/>
           <w:szCs w:val="20"/>
         </w:rPr>
-        <w:t>s, optimizers,</w:t>
+        <w:t>gradients</w:t>
+      </w:r>
+      <w:r>
+        <w:rPr>
+          <w:rFonts w:ascii="Times New Roman" w:hAnsi="Times New Roman" w:cs="Times New Roman"/>
+          <w:i/>
+          <w:iCs/>
+          <w:sz w:val="20"/>
+          <w:szCs w:val="20"/>
+        </w:rPr>
+        <w:t>, optimizers,</w:t>
       </w:r>
       <w:r>
         <w:rPr>
@@ -1024,13 +1054,21 @@
           <w:sz w:val="24"/>
           <w:szCs w:val="24"/>
         </w:rPr>
-        <w:t xml:space="preserve">Introduction to Deep Learning  </w:t>
-      </w:r>
-      <w:r>
-        <w:rPr>
-          <w:rFonts w:ascii="Times New Roman" w:hAnsi="Times New Roman" w:cs="Times New Roman"/>
-          <w:sz w:val="36"/>
-          <w:szCs w:val="36"/>
+        <w:t xml:space="preserve">Introduction to Deep </w:t>
+      </w:r>
+      <w:r>
+        <w:rPr>
+          <w:rFonts w:ascii="Times New Roman" w:hAnsi="Times New Roman" w:cs="Times New Roman"/>
+          <w:sz w:val="24"/>
+          <w:szCs w:val="24"/>
+        </w:rPr>
+        <w:t xml:space="preserve">Learning </w:t>
+      </w:r>
+      <w:r>
+        <w:rPr>
+          <w:rFonts w:ascii="Times New Roman" w:hAnsi="Times New Roman" w:cs="Times New Roman"/>
+          <w:sz w:val="24"/>
+          <w:szCs w:val="24"/>
         </w:rPr>
         <w:tab/>
       </w:r>
@@ -1423,8 +1461,6 @@
         </w:rPr>
         <w:t>s</w:t>
       </w:r>
-      <w:bookmarkStart w:id="1" w:name="_GoBack"/>
-      <w:bookmarkEnd w:id="1"/>
     </w:p>
     <w:p>
       <w:pPr>
@@ -1828,42 +1864,6 @@
       <w:pPr>
         <w:rPr>
           <w:rFonts w:ascii="Times New Roman" w:hAnsi="Times New Roman" w:cs="Times New Roman"/>
-          <w:sz w:val="36"/>
-          <w:szCs w:val="36"/>
-        </w:rPr>
-      </w:pPr>
-    </w:p>
-    <w:p>
-      <w:pPr>
-        <w:rPr>
-          <w:rFonts w:ascii="Times New Roman" w:hAnsi="Times New Roman" w:cs="Times New Roman"/>
-          <w:sz w:val="36"/>
-          <w:szCs w:val="36"/>
-        </w:rPr>
-      </w:pPr>
-    </w:p>
-    <w:p>
-      <w:pPr>
-        <w:rPr>
-          <w:rFonts w:ascii="Times New Roman" w:hAnsi="Times New Roman" w:cs="Times New Roman"/>
-          <w:sz w:val="36"/>
-          <w:szCs w:val="36"/>
-        </w:rPr>
-      </w:pPr>
-    </w:p>
-    <w:p>
-      <w:pPr>
-        <w:rPr>
-          <w:rFonts w:ascii="Times New Roman" w:hAnsi="Times New Roman" w:cs="Times New Roman"/>
-          <w:sz w:val="36"/>
-          <w:szCs w:val="36"/>
-        </w:rPr>
-      </w:pPr>
-    </w:p>
-    <w:p>
-      <w:pPr>
-        <w:rPr>
-          <w:rFonts w:ascii="Times New Roman" w:hAnsi="Times New Roman" w:cs="Times New Roman"/>
           <w:b/>
           <w:bCs/>
           <w:sz w:val="28"/>
@@ -1880,6 +1880,7 @@
           <w:szCs w:val="28"/>
           <w:u w:val="single"/>
         </w:rPr>
+        <w:lastRenderedPageBreak/>
         <w:t xml:space="preserve">1. </w:t>
       </w:r>
       <w:r>
@@ -2241,22 +2242,24 @@
         <w:rPr>
           <w:rFonts w:ascii="Times New Roman" w:hAnsi="Times New Roman" w:cs="Times New Roman"/>
         </w:rPr>
-        <w:t xml:space="preserve"> Deep learning allows us to advance and innovate within the real </w:t>
-      </w:r>
-      <w:proofErr w:type="gramStart"/>
-      <w:r>
-        <w:rPr>
-          <w:rFonts w:ascii="Times New Roman" w:hAnsi="Times New Roman" w:cs="Times New Roman"/>
-        </w:rPr>
-        <w:t>world, and</w:t>
-      </w:r>
-      <w:proofErr w:type="gramEnd"/>
-      <w:r>
-        <w:rPr>
-          <w:rFonts w:ascii="Times New Roman" w:hAnsi="Times New Roman" w:cs="Times New Roman"/>
-        </w:rPr>
-        <w:t xml:space="preserve"> is one of the most powerful aspects of machine learning. </w:t>
-      </w:r>
+        <w:t xml:space="preserve"> Deep learning allows us to advance and innovate within the real world, and is one of the most powerful aspects of machine learning. </w:t>
+      </w:r>
+    </w:p>
+    <w:p>
+      <w:pPr>
+        <w:spacing w:line="240" w:lineRule="auto"/>
+        <w:rPr>
+          <w:rFonts w:ascii="Times New Roman" w:hAnsi="Times New Roman" w:cs="Times New Roman"/>
+        </w:rPr>
+      </w:pPr>
+    </w:p>
+    <w:p>
+      <w:pPr>
+        <w:spacing w:line="240" w:lineRule="auto"/>
+        <w:rPr>
+          <w:rFonts w:ascii="Times New Roman" w:hAnsi="Times New Roman" w:cs="Times New Roman"/>
+        </w:rPr>
+      </w:pPr>
     </w:p>
     <w:p>
       <w:pPr>
@@ -2274,6 +2277,7 @@
           <w:bCs/>
           <w:u w:val="single"/>
         </w:rPr>
+        <w:lastRenderedPageBreak/>
         <w:t xml:space="preserve">1.2: </w:t>
       </w:r>
       <w:r>
@@ -2484,7 +2488,31 @@
         <w:rPr>
           <w:rFonts w:ascii="Times New Roman" w:hAnsi="Times New Roman" w:cs="Times New Roman"/>
         </w:rPr>
-        <w:t>Each node in a layer is connected with each node in the following layer, and each arrow in the connection golds a certain weight. This could also be perceived as the impact that the node has on the next layers node.</w:t>
+        <w:t xml:space="preserve">Each node in a layer </w:t>
+      </w:r>
+      <w:r>
+        <w:rPr>
+          <w:rFonts w:ascii="Times New Roman" w:hAnsi="Times New Roman" w:cs="Times New Roman"/>
+        </w:rPr>
+        <w:t>relates to</w:t>
+      </w:r>
+      <w:r>
+        <w:rPr>
+          <w:rFonts w:ascii="Times New Roman" w:hAnsi="Times New Roman" w:cs="Times New Roman"/>
+        </w:rPr>
+        <w:t xml:space="preserve"> each node in the following layer, and each arrow in the connection </w:t>
+      </w:r>
+      <w:r>
+        <w:rPr>
+          <w:rFonts w:ascii="Times New Roman" w:hAnsi="Times New Roman" w:cs="Times New Roman"/>
+        </w:rPr>
+        <w:t>h</w:t>
+      </w:r>
+      <w:r>
+        <w:rPr>
+          <w:rFonts w:ascii="Times New Roman" w:hAnsi="Times New Roman" w:cs="Times New Roman"/>
+        </w:rPr>
+        <w:t>olds a certain weight. This could also be perceived as the impact that the node has on the next layers node.</w:t>
       </w:r>
     </w:p>
     <w:p>
@@ -2560,59 +2588,92 @@
           <w:b/>
           <w:bCs/>
         </w:rPr>
+        <w:t>Fig. 3 R</w:t>
+      </w:r>
+      <w:r>
+        <w:rPr>
+          <w:rFonts w:ascii="Times New Roman" w:hAnsi="Times New Roman" w:cs="Times New Roman"/>
+          <w:b/>
+          <w:bCs/>
+        </w:rPr>
+        <w:t xml:space="preserve">epresentation of a single </w:t>
+      </w:r>
+      <w:r>
+        <w:rPr>
+          <w:rFonts w:ascii="Times New Roman" w:hAnsi="Times New Roman" w:cs="Times New Roman"/>
+          <w:b/>
+          <w:bCs/>
+        </w:rPr>
+        <w:t>n</w:t>
+      </w:r>
+      <w:r>
+        <w:rPr>
+          <w:rFonts w:ascii="Times New Roman" w:hAnsi="Times New Roman" w:cs="Times New Roman"/>
+          <w:b/>
+          <w:bCs/>
+        </w:rPr>
+        <w:t>ode/layer</w:t>
+      </w:r>
+      <w:r>
+        <w:rPr>
+          <w:rFonts w:ascii="Times New Roman" w:hAnsi="Times New Roman" w:cs="Times New Roman"/>
+          <w:b/>
+          <w:bCs/>
+        </w:rPr>
+        <w:t xml:space="preserve">  </w:t>
+      </w:r>
+    </w:p>
+    <w:p>
+      <w:pPr>
+        <w:spacing w:line="240" w:lineRule="auto"/>
+        <w:ind w:left="2160" w:firstLine="720"/>
+        <w:rPr>
+          <w:rFonts w:ascii="Times New Roman" w:hAnsi="Times New Roman" w:cs="Times New Roman"/>
+          <w:b/>
+          <w:bCs/>
+        </w:rPr>
+      </w:pPr>
+    </w:p>
+    <w:p>
+      <w:pPr>
+        <w:spacing w:line="240" w:lineRule="auto"/>
+        <w:ind w:left="2160" w:firstLine="720"/>
+        <w:rPr>
+          <w:rFonts w:ascii="Times New Roman" w:hAnsi="Times New Roman" w:cs="Times New Roman"/>
+          <w:b/>
+          <w:bCs/>
+        </w:rPr>
+      </w:pPr>
+    </w:p>
+    <w:p>
+      <w:pPr>
+        <w:spacing w:line="240" w:lineRule="auto"/>
+        <w:ind w:left="2160" w:firstLine="720"/>
+        <w:rPr>
+          <w:rFonts w:ascii="Times New Roman" w:hAnsi="Times New Roman" w:cs="Times New Roman"/>
+          <w:b/>
+          <w:bCs/>
+        </w:rPr>
+      </w:pPr>
+    </w:p>
+    <w:p>
+      <w:pPr>
+        <w:spacing w:line="240" w:lineRule="auto"/>
+        <w:rPr>
+          <w:rFonts w:ascii="Times New Roman" w:hAnsi="Times New Roman" w:cs="Times New Roman"/>
+          <w:b/>
+          <w:bCs/>
+          <w:u w:val="single"/>
+        </w:rPr>
+      </w:pPr>
+      <w:r>
+        <w:rPr>
+          <w:rFonts w:ascii="Times New Roman" w:hAnsi="Times New Roman" w:cs="Times New Roman"/>
+          <w:b/>
+          <w:bCs/>
+          <w:u w:val="single"/>
+        </w:rPr>
         <w:lastRenderedPageBreak/>
-        <w:t>Fig. 3 R</w:t>
-      </w:r>
-      <w:r>
-        <w:rPr>
-          <w:rFonts w:ascii="Times New Roman" w:hAnsi="Times New Roman" w:cs="Times New Roman"/>
-          <w:b/>
-          <w:bCs/>
-        </w:rPr>
-        <w:t xml:space="preserve">epresentation of a single </w:t>
-      </w:r>
-      <w:r>
-        <w:rPr>
-          <w:rFonts w:ascii="Times New Roman" w:hAnsi="Times New Roman" w:cs="Times New Roman"/>
-          <w:b/>
-          <w:bCs/>
-        </w:rPr>
-        <w:t>n</w:t>
-      </w:r>
-      <w:r>
-        <w:rPr>
-          <w:rFonts w:ascii="Times New Roman" w:hAnsi="Times New Roman" w:cs="Times New Roman"/>
-          <w:b/>
-          <w:bCs/>
-        </w:rPr>
-        <w:t>ode/layer</w:t>
-      </w:r>
-      <w:r>
-        <w:rPr>
-          <w:rFonts w:ascii="Times New Roman" w:hAnsi="Times New Roman" w:cs="Times New Roman"/>
-          <w:b/>
-          <w:bCs/>
-        </w:rPr>
-        <w:t xml:space="preserve">  </w:t>
-      </w:r>
-    </w:p>
-    <w:p>
-      <w:pPr>
-        <w:spacing w:line="240" w:lineRule="auto"/>
-        <w:rPr>
-          <w:rFonts w:ascii="Times New Roman" w:hAnsi="Times New Roman" w:cs="Times New Roman"/>
-          <w:b/>
-          <w:bCs/>
-          <w:u w:val="single"/>
-        </w:rPr>
-      </w:pPr>
-      <w:r>
-        <w:rPr>
-          <w:rFonts w:ascii="Times New Roman" w:hAnsi="Times New Roman" w:cs="Times New Roman"/>
-          <w:b/>
-          <w:bCs/>
-          <w:u w:val="single"/>
-        </w:rPr>
         <w:t>1.3 Data Preprocessing:</w:t>
       </w:r>
     </w:p>
@@ -2633,7 +2694,19 @@
         <w:rPr>
           <w:rFonts w:ascii="Times New Roman" w:hAnsi="Times New Roman" w:cs="Times New Roman"/>
         </w:rPr>
-        <w:t xml:space="preserve"> is a crucial step that is taken before the training of a machine learning model, which helps improve both the quality of our data, and final result of the model. </w:t>
+        <w:t xml:space="preserve"> is a crucial step that is taken before the training of a machine learning model, which helps improve both the quality of our data, and </w:t>
+      </w:r>
+      <w:r>
+        <w:rPr>
+          <w:rFonts w:ascii="Times New Roman" w:hAnsi="Times New Roman" w:cs="Times New Roman"/>
+        </w:rPr>
+        <w:t>result</w:t>
+      </w:r>
+      <w:r>
+        <w:rPr>
+          <w:rFonts w:ascii="Times New Roman" w:hAnsi="Times New Roman" w:cs="Times New Roman"/>
+        </w:rPr>
+        <w:t xml:space="preserve"> of the model. </w:t>
       </w:r>
       <w:r>
         <w:rPr>
@@ -2870,7 +2943,19 @@
         <w:rPr>
           <w:rFonts w:ascii="Times New Roman" w:hAnsi="Times New Roman" w:cs="Times New Roman"/>
         </w:rPr>
-        <w:t xml:space="preserve">, into numbers or binary labels for the algorithms to be able to work with them. Another crucial step is to distribute the original collection of raw data into separate sets, more specifically training, validation, and testing sets. The training dataset contains data that will actually be used to train the model, as the model sees and learns from this data, therefore this set should have the biggest ratio of data. The validation dataset is used to evaluate a given model during its training, this data is used to fine-tune the hyperparameters, this set should have </w:t>
+        <w:t xml:space="preserve">, into numbers or binary labels for the algorithms to be able to work with them. Another crucial step is to distribute the original collection of raw data into separate sets, more specifically training, validation, and testing sets. The training dataset contains data that will </w:t>
+      </w:r>
+      <w:r>
+        <w:rPr>
+          <w:rFonts w:ascii="Times New Roman" w:hAnsi="Times New Roman" w:cs="Times New Roman"/>
+        </w:rPr>
+        <w:t>be</w:t>
+      </w:r>
+      <w:r>
+        <w:rPr>
+          <w:rFonts w:ascii="Times New Roman" w:hAnsi="Times New Roman" w:cs="Times New Roman"/>
+        </w:rPr>
+        <w:t xml:space="preserve"> used to train the model, as the model sees and learns from this data, therefore this set should have the biggest ratio of data. The validation dataset is used to evaluate a given model during its training, this data is used to fine-tune the hyperparameters, this set should have </w:t>
       </w:r>
       <w:r>
         <w:rPr>
@@ -2926,19 +3011,17 @@
         </w:rPr>
         <w:t xml:space="preserve"> It should receive the remaining undistributed data. It is good practice to not have 2 sets containing the same data. Once the data has been preprocessed visual graphs, and reports are generated </w:t>
       </w:r>
-      <w:proofErr w:type="gramStart"/>
-      <w:r>
-        <w:rPr>
-          <w:rFonts w:ascii="Times New Roman" w:hAnsi="Times New Roman" w:cs="Times New Roman"/>
-        </w:rPr>
-        <w:t>in order for</w:t>
-      </w:r>
-      <w:proofErr w:type="gramEnd"/>
-      <w:r>
-        <w:rPr>
-          <w:rFonts w:ascii="Times New Roman" w:hAnsi="Times New Roman" w:cs="Times New Roman"/>
-        </w:rPr>
-        <w:t xml:space="preserve"> the researcher to get a sense of the altered data’s values.</w:t>
+      <w:r>
+        <w:rPr>
+          <w:rFonts w:ascii="Times New Roman" w:hAnsi="Times New Roman" w:cs="Times New Roman"/>
+        </w:rPr>
+        <w:t>for</w:t>
+      </w:r>
+      <w:r>
+        <w:rPr>
+          <w:rFonts w:ascii="Times New Roman" w:hAnsi="Times New Roman" w:cs="Times New Roman"/>
+        </w:rPr>
+        <w:t xml:space="preserve"> the researcher to get a sense of the altered data’s values</w:t>
       </w:r>
     </w:p>
     <w:p>
@@ -2979,6 +3062,966 @@
           <w:rFonts w:ascii="Times New Roman" w:hAnsi="Times New Roman" w:cs="Times New Roman"/>
         </w:rPr>
       </w:pPr>
+      <w:r>
+        <w:rPr>
+          <w:rFonts w:ascii="Times New Roman" w:hAnsi="Times New Roman" w:cs="Times New Roman"/>
+        </w:rPr>
+        <w:t>One of the main components of this image processing research experiment involves convolutional neural networks. A convolutional neural network</w:t>
+      </w:r>
+      <w:r>
+        <w:rPr>
+          <w:rFonts w:ascii="Times New Roman" w:hAnsi="Times New Roman" w:cs="Times New Roman"/>
+        </w:rPr>
+        <w:t xml:space="preserve"> (CNN)</w:t>
+      </w:r>
+      <w:r>
+        <w:rPr>
+          <w:rFonts w:ascii="Times New Roman" w:hAnsi="Times New Roman" w:cs="Times New Roman"/>
+        </w:rPr>
+        <w:t xml:space="preserve"> is a deep learning algorithm which is</w:t>
+      </w:r>
+      <w:r>
+        <w:rPr>
+          <w:rFonts w:ascii="Times New Roman" w:hAnsi="Times New Roman" w:cs="Times New Roman"/>
+        </w:rPr>
+        <w:t xml:space="preserve"> comprised of neurons that </w:t>
+      </w:r>
+      <w:r>
+        <w:rPr>
+          <w:rFonts w:ascii="Times New Roman" w:hAnsi="Times New Roman" w:cs="Times New Roman"/>
+        </w:rPr>
+        <w:t>can</w:t>
+      </w:r>
+      <w:r>
+        <w:rPr>
+          <w:rFonts w:ascii="Times New Roman" w:hAnsi="Times New Roman" w:cs="Times New Roman"/>
+        </w:rPr>
+        <w:t xml:space="preserve"> take </w:t>
+      </w:r>
+      <w:r>
+        <w:rPr>
+          <w:rFonts w:ascii="Times New Roman" w:hAnsi="Times New Roman" w:cs="Times New Roman"/>
+        </w:rPr>
+        <w:t>an image as input, assign certain weights, and biases to the aspects/objects within the image, and successfully differentiate from one another. Like a standard neural network, a CNN also consists</w:t>
+      </w:r>
+      <w:r>
+        <w:rPr>
+          <w:rFonts w:ascii="Times New Roman" w:hAnsi="Times New Roman" w:cs="Times New Roman"/>
+        </w:rPr>
+        <w:t xml:space="preserve"> of an input layer, an output layer, additionally adding on pooling layers, convolutional layers, normalization layers, fully connected layers, etc. CNN architectures make the explicit assumption that the input it is going to be receiving will be images, which then allow for it to encode certain properties into the architecture</w:t>
+      </w:r>
+      <w:r>
+        <w:rPr>
+          <w:rFonts w:ascii="Times New Roman" w:hAnsi="Times New Roman" w:cs="Times New Roman"/>
+        </w:rPr>
+        <w:t xml:space="preserve">. Allowing for the architecture to be focused to a certain type of data allows for an increase in efficiency for image processing results. There are a few differences between CNNs and regular neural networks. As mentioned earlier a neural network will transform an input by sending it through a series of hidden layers within the model. These hidden layers are of course comprised of sets of neurons, where the layers are connected to the layer preceding it. A main difference in Convolutional Neural Networks is that the layers within it are organized into 3 different dimensions of width, height, and depth. Another difference is that the neurons within a layer do </w:t>
+      </w:r>
+      <w:r>
+        <w:rPr>
+          <w:rFonts w:ascii="Times New Roman" w:hAnsi="Times New Roman" w:cs="Times New Roman"/>
+        </w:rPr>
+        <w:t>not</w:t>
+      </w:r>
+      <w:r>
+        <w:rPr>
+          <w:rFonts w:ascii="Times New Roman" w:hAnsi="Times New Roman" w:cs="Times New Roman"/>
+        </w:rPr>
+        <w:t xml:space="preserve"> all connect to neurons in the next layer, but instead only to a small region of it. Instead within this 3-dimensional structure</w:t>
+      </w:r>
+      <w:r>
+        <w:rPr>
+          <w:rFonts w:ascii="Times New Roman" w:hAnsi="Times New Roman" w:cs="Times New Roman"/>
+        </w:rPr>
+        <w:t>, each set of neurons analyzes is set to analyze a specific region of the image.</w:t>
+      </w:r>
+      <w:r>
+        <w:rPr>
+          <w:rFonts w:ascii="Times New Roman" w:hAnsi="Times New Roman" w:cs="Times New Roman"/>
+        </w:rPr>
+        <w:t xml:space="preserve"> Within the figure pictured below the red input layer represents the image, with the width and height being the dimensions, and the depth having a value of 3 (Red, green, blue) channels.</w:t>
+      </w:r>
+    </w:p>
+    <w:p>
+      <w:pPr>
+        <w:spacing w:line="240" w:lineRule="auto"/>
+        <w:jc w:val="center"/>
+        <w:rPr>
+          <w:rFonts w:ascii="Times New Roman" w:hAnsi="Times New Roman" w:cs="Times New Roman"/>
+        </w:rPr>
+      </w:pPr>
+      <w:r>
+        <w:rPr>
+          <w:rFonts w:ascii="Times New Roman" w:hAnsi="Times New Roman" w:cs="Times New Roman"/>
+          <w:noProof/>
+        </w:rPr>
+        <w:drawing>
+          <wp:inline distT="0" distB="0" distL="0" distR="0" wp14:anchorId="0DF58EFB" wp14:editId="035ADF7C">
+            <wp:extent cx="4979930" cy="2688609"/>
+            <wp:effectExtent l="0" t="0" r="0" b="0"/>
+            <wp:docPr id="7" name="Picture 7"/>
+            <wp:cNvGraphicFramePr>
+              <a:graphicFrameLocks xmlns:a="http://schemas.openxmlformats.org/drawingml/2006/main" noChangeAspect="1"/>
+            </wp:cNvGraphicFramePr>
+            <a:graphic xmlns:a="http://schemas.openxmlformats.org/drawingml/2006/main">
+              <a:graphicData uri="http://schemas.openxmlformats.org/drawingml/2006/picture">
+                <pic:pic xmlns:pic="http://schemas.openxmlformats.org/drawingml/2006/picture">
+                  <pic:nvPicPr>
+                    <pic:cNvPr id="7" name="CNN.PNG"/>
+                    <pic:cNvPicPr/>
+                  </pic:nvPicPr>
+                  <pic:blipFill>
+                    <a:blip r:embed="rId15">
+                      <a:extLst>
+                        <a:ext uri="{28A0092B-C50C-407E-A947-70E740481C1C}">
+                          <a14:useLocalDpi xmlns:a14="http://schemas.microsoft.com/office/drawing/2010/main" val="0"/>
+                        </a:ext>
+                      </a:extLst>
+                    </a:blip>
+                    <a:stretch>
+                      <a:fillRect/>
+                    </a:stretch>
+                  </pic:blipFill>
+                  <pic:spPr>
+                    <a:xfrm>
+                      <a:off x="0" y="0"/>
+                      <a:ext cx="5016461" cy="2708332"/>
+                    </a:xfrm>
+                    <a:prstGeom prst="rect">
+                      <a:avLst/>
+                    </a:prstGeom>
+                  </pic:spPr>
+                </pic:pic>
+              </a:graphicData>
+            </a:graphic>
+          </wp:inline>
+        </w:drawing>
+      </w:r>
+    </w:p>
+    <w:p>
+      <w:pPr>
+        <w:spacing w:line="240" w:lineRule="auto"/>
+        <w:jc w:val="center"/>
+        <w:rPr>
+          <w:rFonts w:ascii="Times New Roman" w:hAnsi="Times New Roman" w:cs="Times New Roman"/>
+          <w:b/>
+          <w:bCs/>
+        </w:rPr>
+      </w:pPr>
+      <w:r>
+        <w:rPr>
+          <w:rFonts w:ascii="Times New Roman" w:hAnsi="Times New Roman" w:cs="Times New Roman"/>
+          <w:b/>
+          <w:bCs/>
+        </w:rPr>
+        <w:t>Figure 6: Convolutional Neural Network Structure</w:t>
+      </w:r>
+    </w:p>
+    <w:p>
+      <w:pPr>
+        <w:spacing w:line="240" w:lineRule="auto"/>
+        <w:rPr>
+          <w:rFonts w:ascii="Times New Roman" w:hAnsi="Times New Roman" w:cs="Times New Roman"/>
+        </w:rPr>
+      </w:pPr>
+    </w:p>
+    <w:p>
+      <w:pPr>
+        <w:spacing w:line="240" w:lineRule="auto"/>
+        <w:rPr>
+          <w:rFonts w:ascii="Times New Roman" w:hAnsi="Times New Roman" w:cs="Times New Roman"/>
+        </w:rPr>
+      </w:pPr>
+    </w:p>
+    <w:p>
+      <w:pPr>
+        <w:spacing w:line="240" w:lineRule="auto"/>
+        <w:rPr>
+          <w:rFonts w:ascii="Times New Roman" w:hAnsi="Times New Roman" w:cs="Times New Roman"/>
+        </w:rPr>
+      </w:pPr>
+    </w:p>
+    <w:p>
+      <w:pPr>
+        <w:spacing w:line="240" w:lineRule="auto"/>
+        <w:rPr>
+          <w:rFonts w:ascii="Times New Roman" w:hAnsi="Times New Roman" w:cs="Times New Roman"/>
+        </w:rPr>
+      </w:pPr>
+    </w:p>
+    <w:p>
+      <w:pPr>
+        <w:spacing w:line="240" w:lineRule="auto"/>
+        <w:rPr>
+          <w:rFonts w:ascii="Times New Roman" w:hAnsi="Times New Roman" w:cs="Times New Roman"/>
+        </w:rPr>
+      </w:pPr>
+    </w:p>
+    <w:p>
+      <w:pPr>
+        <w:spacing w:line="240" w:lineRule="auto"/>
+        <w:rPr>
+          <w:rFonts w:ascii="Times New Roman" w:hAnsi="Times New Roman" w:cs="Times New Roman"/>
+        </w:rPr>
+      </w:pPr>
+    </w:p>
+    <w:p>
+      <w:pPr>
+        <w:spacing w:line="240" w:lineRule="auto"/>
+        <w:rPr>
+          <w:rFonts w:ascii="Times New Roman" w:hAnsi="Times New Roman" w:cs="Times New Roman"/>
+        </w:rPr>
+      </w:pPr>
+    </w:p>
+    <w:p>
+      <w:pPr>
+        <w:spacing w:line="240" w:lineRule="auto"/>
+        <w:rPr>
+          <w:rFonts w:ascii="Times New Roman" w:hAnsi="Times New Roman" w:cs="Times New Roman"/>
+        </w:rPr>
+      </w:pPr>
+    </w:p>
+    <w:p>
+      <w:pPr>
+        <w:spacing w:line="240" w:lineRule="auto"/>
+        <w:rPr>
+          <w:rFonts w:ascii="Times New Roman" w:hAnsi="Times New Roman" w:cs="Times New Roman"/>
+        </w:rPr>
+      </w:pPr>
+      <w:r>
+        <w:rPr>
+          <w:rFonts w:ascii="Times New Roman" w:hAnsi="Times New Roman" w:cs="Times New Roman"/>
+        </w:rPr>
+        <w:t>The first layer</w:t>
+      </w:r>
+      <w:r>
+        <w:rPr>
+          <w:rFonts w:ascii="Times New Roman" w:hAnsi="Times New Roman" w:cs="Times New Roman"/>
+        </w:rPr>
+        <w:t xml:space="preserve"> following the input layer is the convolutional layer</w:t>
+      </w:r>
+      <w:r>
+        <w:rPr>
+          <w:rFonts w:ascii="Times New Roman" w:hAnsi="Times New Roman" w:cs="Times New Roman"/>
+        </w:rPr>
+        <w:t xml:space="preserve"> that allows a feature map to be produced</w:t>
+      </w:r>
+      <w:r>
+        <w:rPr>
+          <w:rFonts w:ascii="Times New Roman" w:hAnsi="Times New Roman" w:cs="Times New Roman"/>
+        </w:rPr>
+        <w:t xml:space="preserve">. Convolution is a mathematical operation on two function that will produce a third function. </w:t>
+      </w:r>
+      <w:r>
+        <w:rPr>
+          <w:rFonts w:ascii="Times New Roman" w:hAnsi="Times New Roman" w:cs="Times New Roman"/>
+        </w:rPr>
+        <w:t>The purpose of this layer is to be able to</w:t>
+      </w:r>
+      <w:r>
+        <w:rPr>
+          <w:rFonts w:ascii="Times New Roman" w:hAnsi="Times New Roman" w:cs="Times New Roman"/>
+        </w:rPr>
+        <w:t xml:space="preserve"> figure out certain features that an image contains, for instance, the vertical/horizontal edges, gradients, etc</w:t>
+      </w:r>
+      <w:r>
+        <w:rPr>
+          <w:rFonts w:ascii="Times New Roman" w:hAnsi="Times New Roman" w:cs="Times New Roman"/>
+        </w:rPr>
+        <w:t>.</w:t>
+      </w:r>
+      <w:r>
+        <w:rPr>
+          <w:rFonts w:ascii="Times New Roman" w:hAnsi="Times New Roman" w:cs="Times New Roman"/>
+        </w:rPr>
+        <w:t xml:space="preserve"> </w:t>
+      </w:r>
+      <w:r>
+        <w:rPr>
+          <w:rFonts w:ascii="Times New Roman" w:hAnsi="Times New Roman" w:cs="Times New Roman"/>
+        </w:rPr>
+        <w:t>I</w:t>
+      </w:r>
+      <w:r>
+        <w:rPr>
+          <w:rFonts w:ascii="Times New Roman" w:hAnsi="Times New Roman" w:cs="Times New Roman"/>
+        </w:rPr>
+        <w:t xml:space="preserve">nput to this layer is the </w:t>
+      </w:r>
+      <w:r>
+        <w:rPr>
+          <w:rFonts w:ascii="Times New Roman" w:hAnsi="Times New Roman" w:cs="Times New Roman"/>
+        </w:rPr>
+        <w:t xml:space="preserve">(m x m x r) image, where m represents the height and the width, and r is the depth or number of channels, usually this input will be as an </w:t>
+      </w:r>
+      <w:r>
+        <w:rPr>
+          <w:rFonts w:ascii="Times New Roman" w:hAnsi="Times New Roman" w:cs="Times New Roman"/>
+        </w:rPr>
+        <w:t xml:space="preserve">array of pixel values. This layer will also define a filter/kernel of </w:t>
+      </w:r>
+      <w:r>
+        <w:rPr>
+          <w:rFonts w:ascii="Times New Roman" w:hAnsi="Times New Roman" w:cs="Times New Roman"/>
+        </w:rPr>
+        <w:t xml:space="preserve">size (n x n x q), where n is defined to be smaller than the dimension of the image, and q is defined to have the same channels r. Essentially this convolutional layer allows the filter to slide across the input, and at every location a matrix multiplication will occur and then sums the result onto the feature map with the process then repeating for every location on the input volume. </w:t>
+      </w:r>
+      <w:r>
+        <w:rPr>
+          <w:rFonts w:ascii="Times New Roman" w:hAnsi="Times New Roman" w:cs="Times New Roman"/>
+        </w:rPr>
+        <w:t>Within a CNN, there could be several Convolutional layers</w:t>
+      </w:r>
+      <w:r>
+        <w:rPr>
+          <w:rFonts w:ascii="Times New Roman" w:hAnsi="Times New Roman" w:cs="Times New Roman"/>
+        </w:rPr>
+        <w:t xml:space="preserve"> </w:t>
+      </w:r>
+      <w:r>
+        <w:rPr>
+          <w:rFonts w:ascii="Times New Roman" w:hAnsi="Times New Roman" w:cs="Times New Roman"/>
+        </w:rPr>
+        <w:t>of varying</w:t>
+      </w:r>
+      <w:r>
+        <w:rPr>
+          <w:rFonts w:ascii="Times New Roman" w:hAnsi="Times New Roman" w:cs="Times New Roman"/>
+        </w:rPr>
+        <w:t xml:space="preserve"> kernel sizes. </w:t>
+      </w:r>
+    </w:p>
+    <w:p>
+      <w:pPr>
+        <w:spacing w:line="240" w:lineRule="auto"/>
+        <w:jc w:val="center"/>
+        <w:rPr>
+          <w:rFonts w:ascii="Times New Roman" w:hAnsi="Times New Roman" w:cs="Times New Roman"/>
+          <w:noProof/>
+        </w:rPr>
+      </w:pPr>
+      <w:r>
+        <w:rPr>
+          <w:rFonts w:ascii="Times New Roman" w:hAnsi="Times New Roman" w:cs="Times New Roman"/>
+          <w:noProof/>
+        </w:rPr>
+        <w:drawing>
+          <wp:inline distT="0" distB="0" distL="0" distR="0" wp14:anchorId="680C60A6" wp14:editId="31ADC2E2">
+            <wp:extent cx="4219473" cy="1937982"/>
+            <wp:effectExtent l="0" t="0" r="0" b="1270"/>
+            <wp:docPr id="9" name="Picture 9"/>
+            <wp:cNvGraphicFramePr>
+              <a:graphicFrameLocks xmlns:a="http://schemas.openxmlformats.org/drawingml/2006/main" noChangeAspect="1"/>
+            </wp:cNvGraphicFramePr>
+            <a:graphic xmlns:a="http://schemas.openxmlformats.org/drawingml/2006/main">
+              <a:graphicData uri="http://schemas.openxmlformats.org/drawingml/2006/picture">
+                <pic:pic xmlns:pic="http://schemas.openxmlformats.org/drawingml/2006/picture">
+                  <pic:nvPicPr>
+                    <pic:cNvPr id="9" name="convolution layer.PNG"/>
+                    <pic:cNvPicPr/>
+                  </pic:nvPicPr>
+                  <pic:blipFill>
+                    <a:blip r:embed="rId16">
+                      <a:extLst>
+                        <a:ext uri="{28A0092B-C50C-407E-A947-70E740481C1C}">
+                          <a14:useLocalDpi xmlns:a14="http://schemas.microsoft.com/office/drawing/2010/main" val="0"/>
+                        </a:ext>
+                      </a:extLst>
+                    </a:blip>
+                    <a:stretch>
+                      <a:fillRect/>
+                    </a:stretch>
+                  </pic:blipFill>
+                  <pic:spPr>
+                    <a:xfrm>
+                      <a:off x="0" y="0"/>
+                      <a:ext cx="4219473" cy="1937982"/>
+                    </a:xfrm>
+                    <a:prstGeom prst="rect">
+                      <a:avLst/>
+                    </a:prstGeom>
+                  </pic:spPr>
+                </pic:pic>
+              </a:graphicData>
+            </a:graphic>
+          </wp:inline>
+        </w:drawing>
+      </w:r>
+    </w:p>
+    <w:p>
+      <w:pPr>
+        <w:spacing w:line="240" w:lineRule="auto"/>
+        <w:jc w:val="center"/>
+        <w:rPr>
+          <w:rFonts w:ascii="Times New Roman" w:hAnsi="Times New Roman" w:cs="Times New Roman"/>
+          <w:b/>
+          <w:bCs/>
+          <w:noProof/>
+        </w:rPr>
+      </w:pPr>
+      <w:r>
+        <w:rPr>
+          <w:rFonts w:ascii="Times New Roman" w:hAnsi="Times New Roman" w:cs="Times New Roman"/>
+          <w:b/>
+          <w:bCs/>
+          <w:noProof/>
+        </w:rPr>
+        <w:t>Figure 7: Feature Map</w:t>
+      </w:r>
+    </w:p>
+    <w:p>
+      <w:pPr>
+        <w:spacing w:line="240" w:lineRule="auto"/>
+        <w:rPr>
+          <w:rFonts w:ascii="Times New Roman" w:hAnsi="Times New Roman" w:cs="Times New Roman"/>
+          <w:noProof/>
+        </w:rPr>
+      </w:pPr>
+      <w:r>
+        <w:rPr>
+          <w:rFonts w:ascii="Times New Roman" w:hAnsi="Times New Roman" w:cs="Times New Roman"/>
+          <w:noProof/>
+        </w:rPr>
+        <w:t xml:space="preserve">Following a </w:t>
+      </w:r>
+      <w:r>
+        <w:rPr>
+          <w:rFonts w:ascii="Times New Roman" w:hAnsi="Times New Roman" w:cs="Times New Roman"/>
+          <w:noProof/>
+        </w:rPr>
+        <w:t>convo</w:t>
+      </w:r>
+      <w:r>
+        <w:rPr>
+          <w:rFonts w:ascii="Times New Roman" w:hAnsi="Times New Roman" w:cs="Times New Roman"/>
+          <w:noProof/>
+        </w:rPr>
+        <w:t>l</w:t>
+      </w:r>
+      <w:r>
+        <w:rPr>
+          <w:rFonts w:ascii="Times New Roman" w:hAnsi="Times New Roman" w:cs="Times New Roman"/>
+          <w:noProof/>
+        </w:rPr>
+        <w:t xml:space="preserve">utional </w:t>
+      </w:r>
+      <w:r>
+        <w:rPr>
+          <w:rFonts w:ascii="Times New Roman" w:hAnsi="Times New Roman" w:cs="Times New Roman"/>
+          <w:noProof/>
+        </w:rPr>
+        <w:t>layer it is usually common to add a pooling layer in between CNN layers. It serves the function of reducing th</w:t>
+      </w:r>
+      <w:r>
+        <w:rPr>
+          <w:rFonts w:ascii="Times New Roman" w:hAnsi="Times New Roman" w:cs="Times New Roman"/>
+          <w:noProof/>
+        </w:rPr>
+        <w:t>e size of the matrix in order to reduc</w:t>
+      </w:r>
+      <w:r>
+        <w:rPr>
+          <w:rFonts w:ascii="Times New Roman" w:hAnsi="Times New Roman" w:cs="Times New Roman"/>
+          <w:noProof/>
+        </w:rPr>
+        <w:t>e</w:t>
+      </w:r>
+      <w:r>
+        <w:rPr>
+          <w:rFonts w:ascii="Times New Roman" w:hAnsi="Times New Roman" w:cs="Times New Roman"/>
+          <w:noProof/>
+        </w:rPr>
+        <w:t xml:space="preserve"> the amount of spatial size produced from the convolved feature</w:t>
+      </w:r>
+      <w:r>
+        <w:rPr>
+          <w:rFonts w:ascii="Times New Roman" w:hAnsi="Times New Roman" w:cs="Times New Roman"/>
+          <w:noProof/>
+        </w:rPr>
+        <w:t xml:space="preserve"> map</w:t>
+      </w:r>
+      <w:r>
+        <w:rPr>
+          <w:rFonts w:ascii="Times New Roman" w:hAnsi="Times New Roman" w:cs="Times New Roman"/>
+          <w:noProof/>
+        </w:rPr>
+        <w:t>. This allows for a decrease in the number of parameters and com</w:t>
+      </w:r>
+      <w:r>
+        <w:rPr>
+          <w:rFonts w:ascii="Times New Roman" w:hAnsi="Times New Roman" w:cs="Times New Roman"/>
+          <w:noProof/>
+        </w:rPr>
+        <w:t>p</w:t>
+      </w:r>
+      <w:r>
+        <w:rPr>
+          <w:rFonts w:ascii="Times New Roman" w:hAnsi="Times New Roman" w:cs="Times New Roman"/>
+          <w:noProof/>
+        </w:rPr>
+        <w:t>utation power required to process the data. The most common used form of pooling is max-pooling. Max pooling takes the maximum value amongst each kernel of the feature map, which in turn allows the feature map to decrease in size, but also retain the significant information. Max pooling also serves as a noise suppres</w:t>
+      </w:r>
+      <w:r>
+        <w:rPr>
+          <w:rFonts w:ascii="Times New Roman" w:hAnsi="Times New Roman" w:cs="Times New Roman"/>
+          <w:noProof/>
+        </w:rPr>
+        <w:t>s</w:t>
+      </w:r>
+      <w:r>
+        <w:rPr>
+          <w:rFonts w:ascii="Times New Roman" w:hAnsi="Times New Roman" w:cs="Times New Roman"/>
+          <w:noProof/>
+        </w:rPr>
+        <w:t xml:space="preserve">ant, because it discards the noisy </w:t>
+      </w:r>
+      <w:r>
+        <w:rPr>
+          <w:rFonts w:ascii="Times New Roman" w:hAnsi="Times New Roman" w:cs="Times New Roman"/>
+          <w:noProof/>
+        </w:rPr>
+        <w:t>activations while also performing dimensionality reduction. Similar to convolutional layers, you can include several of these pooling layers within your network, and as a result there will be deeper extraction of features within the images.</w:t>
+      </w:r>
+    </w:p>
+    <w:p>
+      <w:pPr>
+        <w:spacing w:line="240" w:lineRule="auto"/>
+        <w:jc w:val="center"/>
+        <w:rPr>
+          <w:rFonts w:ascii="Times New Roman" w:hAnsi="Times New Roman" w:cs="Times New Roman"/>
+          <w:noProof/>
+        </w:rPr>
+      </w:pPr>
+      <w:r>
+        <w:rPr>
+          <w:rFonts w:ascii="Times New Roman" w:hAnsi="Times New Roman" w:cs="Times New Roman"/>
+          <w:noProof/>
+        </w:rPr>
+        <w:drawing>
+          <wp:inline distT="0" distB="0" distL="0" distR="0" wp14:anchorId="2F899D91" wp14:editId="4CE6ABA8">
+            <wp:extent cx="4176979" cy="1950149"/>
+            <wp:effectExtent l="0" t="0" r="0" b="0"/>
+            <wp:docPr id="11" name="Picture 11"/>
+            <wp:cNvGraphicFramePr>
+              <a:graphicFrameLocks xmlns:a="http://schemas.openxmlformats.org/drawingml/2006/main" noChangeAspect="1"/>
+            </wp:cNvGraphicFramePr>
+            <a:graphic xmlns:a="http://schemas.openxmlformats.org/drawingml/2006/main">
+              <a:graphicData uri="http://schemas.openxmlformats.org/drawingml/2006/picture">
+                <pic:pic xmlns:pic="http://schemas.openxmlformats.org/drawingml/2006/picture">
+                  <pic:nvPicPr>
+                    <pic:cNvPr id="11" name="max-pooling.PNG"/>
+                    <pic:cNvPicPr/>
+                  </pic:nvPicPr>
+                  <pic:blipFill>
+                    <a:blip r:embed="rId17">
+                      <a:extLst>
+                        <a:ext uri="{28A0092B-C50C-407E-A947-70E740481C1C}">
+                          <a14:useLocalDpi xmlns:a14="http://schemas.microsoft.com/office/drawing/2010/main" val="0"/>
+                        </a:ext>
+                      </a:extLst>
+                    </a:blip>
+                    <a:stretch>
+                      <a:fillRect/>
+                    </a:stretch>
+                  </pic:blipFill>
+                  <pic:spPr>
+                    <a:xfrm>
+                      <a:off x="0" y="0"/>
+                      <a:ext cx="4199490" cy="1960659"/>
+                    </a:xfrm>
+                    <a:prstGeom prst="rect">
+                      <a:avLst/>
+                    </a:prstGeom>
+                  </pic:spPr>
+                </pic:pic>
+              </a:graphicData>
+            </a:graphic>
+          </wp:inline>
+        </w:drawing>
+      </w:r>
+    </w:p>
+    <w:p>
+      <w:pPr>
+        <w:spacing w:line="240" w:lineRule="auto"/>
+        <w:jc w:val="center"/>
+        <w:rPr>
+          <w:rFonts w:ascii="Times New Roman" w:hAnsi="Times New Roman" w:cs="Times New Roman"/>
+          <w:b/>
+          <w:bCs/>
+          <w:noProof/>
+        </w:rPr>
+      </w:pPr>
+      <w:r>
+        <w:rPr>
+          <w:rFonts w:ascii="Times New Roman" w:hAnsi="Times New Roman" w:cs="Times New Roman"/>
+          <w:b/>
+          <w:bCs/>
+          <w:noProof/>
+        </w:rPr>
+        <w:t>Figure 8: Max Pooling</w:t>
+      </w:r>
+    </w:p>
+    <w:p>
+      <w:pPr>
+        <w:spacing w:line="240" w:lineRule="auto"/>
+        <w:jc w:val="center"/>
+        <w:rPr>
+          <w:rFonts w:ascii="Times New Roman" w:hAnsi="Times New Roman" w:cs="Times New Roman"/>
+          <w:noProof/>
+        </w:rPr>
+      </w:pPr>
+    </w:p>
+    <w:p>
+      <w:pPr>
+        <w:spacing w:line="240" w:lineRule="auto"/>
+        <w:rPr>
+          <w:rFonts w:ascii="Times New Roman" w:hAnsi="Times New Roman" w:cs="Times New Roman"/>
+          <w:noProof/>
+        </w:rPr>
+      </w:pPr>
+      <w:r>
+        <w:rPr>
+          <w:rFonts w:ascii="Times New Roman" w:hAnsi="Times New Roman" w:cs="Times New Roman"/>
+          <w:noProof/>
+        </w:rPr>
+        <w:t>Another layer that is often included within CNNs, and used within this exp</w:t>
+      </w:r>
+      <w:r>
+        <w:rPr>
+          <w:rFonts w:ascii="Times New Roman" w:hAnsi="Times New Roman" w:cs="Times New Roman"/>
+          <w:noProof/>
+        </w:rPr>
+        <w:t>e</w:t>
+      </w:r>
+      <w:r>
+        <w:rPr>
+          <w:rFonts w:ascii="Times New Roman" w:hAnsi="Times New Roman" w:cs="Times New Roman"/>
+          <w:noProof/>
+        </w:rPr>
+        <w:t>r</w:t>
+      </w:r>
+      <w:r>
+        <w:rPr>
+          <w:rFonts w:ascii="Times New Roman" w:hAnsi="Times New Roman" w:cs="Times New Roman"/>
+          <w:noProof/>
+        </w:rPr>
+        <w:t>i</w:t>
+      </w:r>
+      <w:r>
+        <w:rPr>
+          <w:rFonts w:ascii="Times New Roman" w:hAnsi="Times New Roman" w:cs="Times New Roman"/>
+          <w:noProof/>
+        </w:rPr>
+        <w:t>ment is a batch norm</w:t>
+      </w:r>
+      <w:r>
+        <w:rPr>
+          <w:rFonts w:ascii="Times New Roman" w:hAnsi="Times New Roman" w:cs="Times New Roman"/>
+          <w:noProof/>
+        </w:rPr>
+        <w:t>a</w:t>
+      </w:r>
+      <w:r>
+        <w:rPr>
+          <w:rFonts w:ascii="Times New Roman" w:hAnsi="Times New Roman" w:cs="Times New Roman"/>
+          <w:noProof/>
+        </w:rPr>
+        <w:t>l</w:t>
+      </w:r>
+      <w:r>
+        <w:rPr>
+          <w:rFonts w:ascii="Times New Roman" w:hAnsi="Times New Roman" w:cs="Times New Roman"/>
+          <w:noProof/>
+        </w:rPr>
+        <w:t>i</w:t>
+      </w:r>
+      <w:r>
+        <w:rPr>
+          <w:rFonts w:ascii="Times New Roman" w:hAnsi="Times New Roman" w:cs="Times New Roman"/>
+          <w:noProof/>
+        </w:rPr>
+        <w:t>zation layer. This normalizes each of the input channels across a mini batch by adjusting and scaling the activations.</w:t>
+      </w:r>
+      <w:r>
+        <w:rPr>
+          <w:rFonts w:ascii="Times New Roman" w:hAnsi="Times New Roman" w:cs="Times New Roman"/>
+          <w:noProof/>
+        </w:rPr>
+        <w:t xml:space="preserve"> Additionally, batch normalization allows for each individual layer of the network to learn by itself a bit more independently from other layers.</w:t>
+      </w:r>
+      <w:r>
+        <w:rPr>
+          <w:rFonts w:ascii="Times New Roman" w:hAnsi="Times New Roman" w:cs="Times New Roman"/>
+          <w:noProof/>
+        </w:rPr>
+        <w:t xml:space="preserve"> During training of the network, any activation and distribution changes within a layer due to the changing weights and biases will cause rapid changes in the layer above it,</w:t>
+      </w:r>
+      <w:r>
+        <w:rPr>
+          <w:rFonts w:ascii="Times New Roman" w:hAnsi="Times New Roman" w:cs="Times New Roman"/>
+          <w:noProof/>
+        </w:rPr>
+        <w:t xml:space="preserve"> and cause training to slow down. </w:t>
+      </w:r>
+      <w:r>
+        <w:rPr>
+          <w:rFonts w:ascii="Times New Roman" w:hAnsi="Times New Roman" w:cs="Times New Roman"/>
+          <w:noProof/>
+        </w:rPr>
+        <w:t>As an example, when there are features that could range from 0-1, and then features that could range from 1-1000</w:t>
+      </w:r>
+      <w:r>
+        <w:rPr>
+          <w:rFonts w:ascii="Times New Roman" w:hAnsi="Times New Roman" w:cs="Times New Roman"/>
+          <w:noProof/>
+        </w:rPr>
+        <w:t>. T</w:t>
+      </w:r>
+      <w:r>
+        <w:rPr>
+          <w:rFonts w:ascii="Times New Roman" w:hAnsi="Times New Roman" w:cs="Times New Roman"/>
+          <w:noProof/>
+        </w:rPr>
+        <w:t>he normalization of these values will allow of an increase in speed</w:t>
+      </w:r>
+      <w:r>
+        <w:rPr>
+          <w:rFonts w:ascii="Times New Roman" w:hAnsi="Times New Roman" w:cs="Times New Roman"/>
+          <w:noProof/>
+        </w:rPr>
+        <w:t xml:space="preserve"> during training</w:t>
+      </w:r>
+      <w:r>
+        <w:rPr>
+          <w:rFonts w:ascii="Times New Roman" w:hAnsi="Times New Roman" w:cs="Times New Roman"/>
+          <w:noProof/>
+        </w:rPr>
+        <w:t xml:space="preserve">. </w:t>
+      </w:r>
+      <w:r>
+        <w:rPr>
+          <w:rFonts w:ascii="Times New Roman" w:hAnsi="Times New Roman" w:cs="Times New Roman"/>
+          <w:noProof/>
+        </w:rPr>
+        <w:t>Along with speed it also</w:t>
+      </w:r>
+      <w:r>
+        <w:rPr>
+          <w:rFonts w:ascii="Times New Roman" w:hAnsi="Times New Roman" w:cs="Times New Roman"/>
+          <w:noProof/>
+        </w:rPr>
+        <w:t xml:space="preserve"> reduce</w:t>
+      </w:r>
+      <w:r>
+        <w:rPr>
+          <w:rFonts w:ascii="Times New Roman" w:hAnsi="Times New Roman" w:cs="Times New Roman"/>
+          <w:noProof/>
+        </w:rPr>
+        <w:t>s</w:t>
+      </w:r>
+      <w:r>
+        <w:rPr>
+          <w:rFonts w:ascii="Times New Roman" w:hAnsi="Times New Roman" w:cs="Times New Roman"/>
+          <w:noProof/>
+        </w:rPr>
+        <w:t xml:space="preserve"> the sensi</w:t>
+      </w:r>
+      <w:r>
+        <w:rPr>
+          <w:rFonts w:ascii="Times New Roman" w:hAnsi="Times New Roman" w:cs="Times New Roman"/>
+          <w:noProof/>
+        </w:rPr>
+        <w:t>ti</w:t>
+      </w:r>
+      <w:r>
+        <w:rPr>
+          <w:rFonts w:ascii="Times New Roman" w:hAnsi="Times New Roman" w:cs="Times New Roman"/>
+          <w:noProof/>
+        </w:rPr>
+        <w:t>vity of network initialization when training convolutional neural networks.</w:t>
+      </w:r>
+      <w:r>
+        <w:rPr>
+          <w:rFonts w:ascii="Times New Roman" w:hAnsi="Times New Roman" w:cs="Times New Roman"/>
+          <w:noProof/>
+        </w:rPr>
+        <w:t xml:space="preserve"> </w:t>
+      </w:r>
+      <w:r>
+        <w:rPr>
+          <w:rFonts w:ascii="Times New Roman" w:hAnsi="Times New Roman" w:cs="Times New Roman"/>
+          <w:noProof/>
+        </w:rPr>
+        <w:t xml:space="preserve">Batch </w:t>
+      </w:r>
+      <w:r>
+        <w:rPr>
+          <w:rFonts w:ascii="Times New Roman" w:hAnsi="Times New Roman" w:cs="Times New Roman"/>
+          <w:noProof/>
+        </w:rPr>
+        <w:t xml:space="preserve">normalization </w:t>
+      </w:r>
+      <w:r>
+        <w:rPr>
+          <w:rFonts w:ascii="Times New Roman" w:hAnsi="Times New Roman" w:cs="Times New Roman"/>
+          <w:noProof/>
+        </w:rPr>
+        <w:t>is</w:t>
+      </w:r>
+      <w:r>
+        <w:rPr>
+          <w:rFonts w:ascii="Times New Roman" w:hAnsi="Times New Roman" w:cs="Times New Roman"/>
+          <w:noProof/>
+        </w:rPr>
+        <w:t xml:space="preserve"> usually placed between each convolution layer within the network.</w:t>
+      </w:r>
+      <w:r>
+        <w:rPr>
+          <w:rFonts w:ascii="Times New Roman" w:hAnsi="Times New Roman" w:cs="Times New Roman"/>
+          <w:noProof/>
+        </w:rPr>
+        <w:t xml:space="preserve"> Including batch normilization is always good, as it serves as almost a preprocessing step at every layer within the network.</w:t>
+      </w:r>
+      <w:r>
+        <w:rPr>
+          <w:rFonts w:ascii="Times New Roman" w:hAnsi="Times New Roman" w:cs="Times New Roman"/>
+          <w:noProof/>
+        </w:rPr>
+        <w:t xml:space="preserve"> The formula to calculate</w:t>
+      </w:r>
+      <w:r>
+        <w:rPr>
+          <w:rFonts w:ascii="Times New Roman" w:hAnsi="Times New Roman" w:cs="Times New Roman"/>
+          <w:noProof/>
+        </w:rPr>
+        <w:t xml:space="preserve"> the </w:t>
+      </w:r>
+      <w:r>
+        <w:rPr>
+          <w:rFonts w:ascii="Times New Roman" w:hAnsi="Times New Roman" w:cs="Times New Roman"/>
+          <w:noProof/>
+        </w:rPr>
+        <w:t xml:space="preserve">normalization </w:t>
+      </w:r>
+      <w:r>
+        <w:rPr>
+          <w:rFonts w:ascii="Times New Roman" w:hAnsi="Times New Roman" w:cs="Times New Roman"/>
+          <w:noProof/>
+        </w:rPr>
+        <w:t>values goes as following</w:t>
+      </w:r>
+      <w:r>
+        <w:rPr>
+          <w:rFonts w:ascii="Times New Roman" w:hAnsi="Times New Roman" w:cs="Times New Roman"/>
+          <w:noProof/>
+        </w:rPr>
+        <w:t>:</w:t>
+      </w:r>
+    </w:p>
+    <w:p>
+      <w:pPr>
+        <w:spacing w:line="240" w:lineRule="auto"/>
+        <w:jc w:val="center"/>
+        <w:rPr>
+          <w:rFonts w:ascii="Times New Roman" w:hAnsi="Times New Roman" w:cs="Times New Roman"/>
+          <w:noProof/>
+        </w:rPr>
+      </w:pPr>
+      <w:r>
+        <w:rPr>
+          <w:rFonts w:ascii="Times New Roman" w:hAnsi="Times New Roman" w:cs="Times New Roman"/>
+          <w:noProof/>
+        </w:rPr>
+        <w:drawing>
+          <wp:inline distT="0" distB="0" distL="0" distR="0" wp14:anchorId="5DA95D38" wp14:editId="37CF658B">
+            <wp:extent cx="2904134" cy="2055544"/>
+            <wp:effectExtent l="0" t="0" r="0" b="1905"/>
+            <wp:docPr id="12" name="Picture 12"/>
+            <wp:cNvGraphicFramePr>
+              <a:graphicFrameLocks xmlns:a="http://schemas.openxmlformats.org/drawingml/2006/main" noChangeAspect="1"/>
+            </wp:cNvGraphicFramePr>
+            <a:graphic xmlns:a="http://schemas.openxmlformats.org/drawingml/2006/main">
+              <a:graphicData uri="http://schemas.openxmlformats.org/drawingml/2006/picture">
+                <pic:pic xmlns:pic="http://schemas.openxmlformats.org/drawingml/2006/picture">
+                  <pic:nvPicPr>
+                    <pic:cNvPr id="12" name="batchnorm.PNG"/>
+                    <pic:cNvPicPr/>
+                  </pic:nvPicPr>
+                  <pic:blipFill>
+                    <a:blip r:embed="rId18" cstate="print">
+                      <a:extLst>
+                        <a:ext uri="{28A0092B-C50C-407E-A947-70E740481C1C}">
+                          <a14:useLocalDpi xmlns:a14="http://schemas.microsoft.com/office/drawing/2010/main" val="0"/>
+                        </a:ext>
+                      </a:extLst>
+                    </a:blip>
+                    <a:stretch>
+                      <a:fillRect/>
+                    </a:stretch>
+                  </pic:blipFill>
+                  <pic:spPr>
+                    <a:xfrm>
+                      <a:off x="0" y="0"/>
+                      <a:ext cx="2904134" cy="2055544"/>
+                    </a:xfrm>
+                    <a:prstGeom prst="rect">
+                      <a:avLst/>
+                    </a:prstGeom>
+                  </pic:spPr>
+                </pic:pic>
+              </a:graphicData>
+            </a:graphic>
+          </wp:inline>
+        </w:drawing>
+      </w:r>
+    </w:p>
+    <w:p>
+      <w:pPr>
+        <w:spacing w:line="240" w:lineRule="auto"/>
+        <w:jc w:val="center"/>
+        <w:rPr>
+          <w:rFonts w:ascii="Times New Roman" w:hAnsi="Times New Roman" w:cs="Times New Roman"/>
+          <w:b/>
+          <w:bCs/>
+          <w:noProof/>
+        </w:rPr>
+      </w:pPr>
+      <w:r>
+        <w:rPr>
+          <w:rFonts w:ascii="Times New Roman" w:hAnsi="Times New Roman" w:cs="Times New Roman"/>
+          <w:b/>
+          <w:bCs/>
+          <w:noProof/>
+        </w:rPr>
+        <w:t>Figure 9: Batch Normilization formula</w:t>
+      </w:r>
+    </w:p>
+    <w:p>
+      <w:pPr>
+        <w:spacing w:line="240" w:lineRule="auto"/>
+        <w:rPr>
+          <w:rFonts w:ascii="Times New Roman" w:hAnsi="Times New Roman" w:cs="Times New Roman"/>
+          <w:b/>
+          <w:bCs/>
+          <w:u w:val="single"/>
+        </w:rPr>
+      </w:pPr>
+      <w:r>
+        <w:rPr>
+          <w:rFonts w:ascii="Times New Roman" w:hAnsi="Times New Roman" w:cs="Times New Roman"/>
+        </w:rPr>
+        <w:t xml:space="preserve"> </w:t>
+      </w:r>
+      <w:r>
+        <w:rPr>
+          <w:rFonts w:ascii="Times New Roman" w:hAnsi="Times New Roman" w:cs="Times New Roman"/>
+          <w:b/>
+          <w:bCs/>
+          <w:u w:val="single"/>
+        </w:rPr>
+        <w:t>2.1: Optimizers:</w:t>
+      </w:r>
+      <w:bookmarkStart w:id="1" w:name="_GoBack"/>
+      <w:bookmarkEnd w:id="1"/>
     </w:p>
     <w:p>
       <w:pPr>
@@ -2996,7 +4039,7 @@
       </w:r>
     </w:p>
     <w:sectPr>
-      <w:footerReference w:type="default" r:id="rId15"/>
+      <w:footerReference w:type="default" r:id="rId19"/>
       <w:pgSz w:w="12240" w:h="15840"/>
       <w:pgMar w:top="1440" w:right="1440" w:bottom="1440" w:left="1440" w:header="720" w:footer="720" w:gutter="0"/>
       <w:cols w:space="720"/>
@@ -4054,7 +5097,7 @@
 </file>
 
 <file path=customXml/itemProps1.xml><?xml version="1.0" encoding="utf-8"?>
-<ds:datastoreItem xmlns:ds="http://schemas.openxmlformats.org/officeDocument/2006/customXml" ds:itemID="{DC6E21D1-D09D-4CDD-895A-00AC3EE13C1F}">
+<ds:datastoreItem xmlns:ds="http://schemas.openxmlformats.org/officeDocument/2006/customXml" ds:itemID="{A0A4DD9D-B7A0-4AC9-AFB1-6DCA6125B0A6}">
   <ds:schemaRefs>
     <ds:schemaRef ds:uri="http://schemas.openxmlformats.org/officeDocument/2006/bibliography"/>
   </ds:schemaRefs>

</xml_diff>